<commit_message>
WEB Tech Lab 6
</commit_message>
<xml_diff>
--- a/sem5/WebTech/lab6/lab6.docx
+++ b/sem5/WebTech/lab6/lab6.docx
@@ -85,7 +85,13 @@
         <w:t xml:space="preserve"> </w:t>
       </w:r>
       <w:r>
-        <w:t>JavaScript.</w:t>
+        <w:t>JavaScript</w:t>
+      </w:r>
+      <w:r>
+        <w:t xml:space="preserve"> to create html element</w:t>
+      </w:r>
+      <w:r>
+        <w:t>.</w:t>
       </w:r>
       <w:proofErr w:type="gramEnd"/>
     </w:p>
@@ -340,6 +346,21 @@
           <w:color w:val="000000"/>
         </w:rPr>
         <w:t xml:space="preserve"> need anything between &lt;script &gt; and &lt;/script&gt; but both start and end tags are required.</w:t>
+      </w:r>
+    </w:p>
+    <w:p>
+      <w:pPr>
+        <w:rPr>
+          <w:rFonts w:eastAsia="Times New Roman" w:cs="Times New Roman"/>
+          <w:color w:val="000000"/>
+        </w:rPr>
+      </w:pPr>
+      <w:r>
+        <w:rPr>
+          <w:rFonts w:eastAsia="Times New Roman" w:cs="Times New Roman"/>
+          <w:color w:val="000000"/>
+        </w:rPr>
+        <w:t>The JavaScript can modify the document element such as creating, removing, adding nodes, adding siblings, etc</w:t>
       </w:r>
     </w:p>
     <w:p>
@@ -684,18 +705,6 @@
         <w:rPr>
           <w:rFonts w:eastAsia="Times New Roman" w:cs="Times New Roman"/>
           <w:color w:val="000000"/>
-        </w:rPr>
-      </w:pPr>
-    </w:p>
-    <w:p>
-      <w:pPr>
-        <w:rPr>
-          <w:rFonts w:eastAsia="Times New Roman" w:cs="Times New Roman"/>
-          <w:b/>
-          <w:color w:val="000000"/>
-          <w:sz w:val="28"/>
-          <w:szCs w:val="24"/>
-          <w:u w:val="single"/>
         </w:rPr>
       </w:pPr>
     </w:p>

</xml_diff>